<commit_message>
Forgot to upgrade the version number.  Also I reran the sensitivity document to make sure everything is working.
</commit_message>
<xml_diff>
--- a/docs/sensitivity_and_specificity.docx
+++ b/docs/sensitivity_and_specificity.docx
@@ -41,7 +41,7 @@
         <w:pStyle w:val="Date"/>
       </w:pPr>
       <w:r>
-        <w:t xml:space="preserve">2019-02-15</w:t>
+        <w:t xml:space="preserve">2019-02-20</w:t>
       </w:r>
     </w:p>
     <w:p>
@@ -1161,6 +1161,56 @@
             </a:graphic>
           </wp:inline>
         </w:drawing>
+      </w:r>
+    </w:p>
+    <w:p>
+      <w:pPr>
+        <w:pStyle w:val="BodyText"/>
+      </w:pPr>
+      <w:r>
+        <w:t xml:space="preserve">For the Non-human primates, we see that the models that were trained on only the training data still</w:t>
+      </w:r>
+      <w:r>
+        <w:t xml:space="preserve"> </w:t>
+      </w:r>
+      <w:r>
+        <w:t xml:space="preserve">did quite well in predicting the testing set with AUC values in the 90s. However the models trained</w:t>
+      </w:r>
+      <w:r>
+        <w:t xml:space="preserve"> </w:t>
+      </w:r>
+      <w:r>
+        <w:t xml:space="preserve">with both the test and training sets (aka</w:t>
+      </w:r>
+      <w:r>
+        <w:t xml:space="preserve"> </w:t>
+      </w:r>
+      <w:r>
+        <w:t xml:space="preserve">“</w:t>
+      </w:r>
+      <w:r>
+        <w:t xml:space="preserve">Full</w:t>
+      </w:r>
+      <w:r>
+        <w:t xml:space="preserve">”</w:t>
+      </w:r>
+      <w:r>
+        <w:t xml:space="preserve"> </w:t>
+      </w:r>
+      <w:r>
+        <w:t xml:space="preserve">data), did a better job predicting the testing set,</w:t>
+      </w:r>
+      <w:r>
+        <w:t xml:space="preserve"> </w:t>
+      </w:r>
+      <w:r>
+        <w:t xml:space="preserve">as we would expect. Notably, there isn’t a huge difference in prediction capabilities and, unlike</w:t>
+      </w:r>
+      <w:r>
+        <w:t xml:space="preserve"> </w:t>
+      </w:r>
+      <w:r>
+        <w:t xml:space="preserve">the human data, we see that the IgM serum is better at prediction than the IgG.</w:t>
       </w:r>
     </w:p>
     <w:sectPr/>

</xml_diff>

<commit_message>
Updated datasets and models to have Human Version 2 and NHP Version 3, both of which only use the first 1-2 weeks of positive values for training.
</commit_message>
<xml_diff>
--- a/docs/sensitivity_and_specificity.docx
+++ b/docs/sensitivity_and_specificity.docx
@@ -41,7 +41,7 @@
         <w:pStyle w:val="Date"/>
       </w:pPr>
       <w:r>
-        <w:t xml:space="preserve">2019-02-28</w:t>
+        <w:t xml:space="preserve">2019-06-25</w:t>
       </w:r>
     </w:p>
     <w:p>
@@ -226,31 +226,86 @@
     </w:p>
     <w:p>
       <w:pPr>
-        <w:pStyle w:val="Heading2"/>
-      </w:pPr>
-      <w:bookmarkStart w:id="23" w:name="how-many-covariates-are-used"/>
-      <w:r>
-        <w:t xml:space="preserve">How many covariates are used?</w:t>
-      </w:r>
-      <w:bookmarkEnd w:id="23"/>
+        <w:pStyle w:val="BodyText"/>
+      </w:pPr>
+      <w:r>
+        <w:t xml:space="preserve">Next we look at the human models that were trained on only the Week 1 and 2 data. We compare the models against the same version 1 test set so that the comparisons</w:t>
+      </w:r>
     </w:p>
     <w:p>
       <w:pPr>
-        <w:pStyle w:val="FirstParagraph"/>
-      </w:pPr>
-      <w:r>
-        <w:t xml:space="preserve">For each of the full LASSO models, it would be helpful to know which antigens where selected for inclusion into the model.</w:t>
+        <w:pStyle w:val="BodyText"/>
+      </w:pPr>
+      <w:r>
+        <w:drawing>
+          <wp:inline>
+            <wp:extent cx="5334000" cy="2222500"/>
+            <wp:effectExtent b="0" l="0" r="0" t="0"/>
+            <wp:docPr descr="" title="" id="1" name="Picture"/>
+            <a:graphic>
+              <a:graphicData uri="http://schemas.openxmlformats.org/drawingml/2006/picture">
+                <pic:pic>
+                  <pic:nvPicPr>
+                    <pic:cNvPr descr="sensitivity_and_specificity_files/figure-docx/Human_ROC_Display2-1.png" id="0" name="Picture"/>
+                    <pic:cNvPicPr>
+                      <a:picLocks noChangeArrowheads="1" noChangeAspect="1"/>
+                    </pic:cNvPicPr>
+                  </pic:nvPicPr>
+                  <pic:blipFill>
+                    <a:blip r:embed="rId23"/>
+                    <a:stretch>
+                      <a:fillRect/>
+                    </a:stretch>
+                  </pic:blipFill>
+                  <pic:spPr bwMode="auto">
+                    <a:xfrm>
+                      <a:off x="0" y="0"/>
+                      <a:ext cx="5334000" cy="2222500"/>
+                    </a:xfrm>
+                    <a:prstGeom prst="rect">
+                      <a:avLst/>
+                    </a:prstGeom>
+                    <a:noFill/>
+                    <a:ln w="9525">
+                      <a:noFill/>
+                      <a:headEnd/>
+                      <a:tailEnd/>
+                    </a:ln>
+                  </pic:spPr>
+                </pic:pic>
+              </a:graphicData>
+            </a:graphic>
+          </wp:inline>
+        </w:drawing>
       </w:r>
     </w:p>
     <w:p>
       <w:pPr>
+        <w:pStyle w:val="Heading2"/>
+      </w:pPr>
+      <w:bookmarkStart w:id="24" w:name="how-many-covariates-are-used"/>
+      <w:r>
+        <w:t xml:space="preserve">How many covariates are used?</w:t>
+      </w:r>
+      <w:bookmarkEnd w:id="24"/>
+    </w:p>
+    <w:p>
+      <w:pPr>
+        <w:pStyle w:val="FirstParagraph"/>
+      </w:pPr>
+      <w:r>
+        <w:t xml:space="preserve">For each of the full LASSO models, it would be helpful to know which antigens where selected for inclusion into the model.</w:t>
+      </w:r>
+    </w:p>
+    <w:p>
+      <w:pPr>
         <w:pStyle w:val="Heading4"/>
       </w:pPr>
-      <w:bookmarkStart w:id="24" w:name="igg"/>
+      <w:bookmarkStart w:id="25" w:name="igg"/>
       <w:r>
         <w:t xml:space="preserve">IgG</w:t>
       </w:r>
-      <w:bookmarkEnd w:id="24"/>
+      <w:bookmarkEnd w:id="25"/>
     </w:p>
     <w:tbl>
       <w:tblPr>
@@ -320,7 +375,7 @@
               <w:jc w:val="center"/>
             </w:pPr>
             <w:r>
-              <w:t xml:space="preserve">2.762e-05</w:t>
+              <w:t xml:space="preserve">2.036e-05</w:t>
             </w:r>
           </w:p>
         </w:tc>
@@ -344,7 +399,7 @@
               <w:jc w:val="center"/>
             </w:pPr>
             <w:r>
-              <w:t xml:space="preserve">0.0002742</w:t>
+              <w:t xml:space="preserve">0.0001771</w:t>
             </w:r>
           </w:p>
         </w:tc>
@@ -368,7 +423,7 @@
               <w:jc w:val="center"/>
             </w:pPr>
             <w:r>
-              <w:t xml:space="preserve">0.0001047</w:t>
+              <w:t xml:space="preserve">5.506e-06</w:t>
             </w:r>
           </w:p>
         </w:tc>
@@ -378,11 +433,11 @@
       <w:pPr>
         <w:pStyle w:val="Heading4"/>
       </w:pPr>
-      <w:bookmarkStart w:id="25" w:name="igm"/>
+      <w:bookmarkStart w:id="26" w:name="igm"/>
       <w:r>
         <w:t xml:space="preserve">IgM</w:t>
       </w:r>
-      <w:bookmarkEnd w:id="25"/>
+      <w:bookmarkEnd w:id="26"/>
     </w:p>
     <w:tbl>
       <w:tblPr>
@@ -452,7 +507,7 @@
               <w:jc w:val="center"/>
             </w:pPr>
             <w:r>
-              <w:t xml:space="preserve">-0.0009527</w:t>
+              <w:t xml:space="preserve">-2.719e-05</w:t>
             </w:r>
           </w:p>
         </w:tc>
@@ -476,31 +531,7 @@
               <w:jc w:val="center"/>
             </w:pPr>
             <w:r>
-              <w:t xml:space="preserve">-0.001234</w:t>
-            </w:r>
-          </w:p>
-        </w:tc>
-      </w:tr>
-      <w:tr>
-        <w:tc>
-          <w:p>
-            <w:pPr>
-              <w:pStyle w:val="Compact"/>
-              <w:jc w:val="center"/>
-            </w:pPr>
-            <w:r>
-              <w:t xml:space="preserve">BPSL2096_AhpC</w:t>
-            </w:r>
-          </w:p>
-        </w:tc>
-        <w:tc>
-          <w:p>
-            <w:pPr>
-              <w:pStyle w:val="Compact"/>
-              <w:jc w:val="center"/>
-            </w:pPr>
-            <w:r>
-              <w:t xml:space="preserve">3.599e-05</w:t>
+              <w:t xml:space="preserve">-0.0007854</w:t>
             </w:r>
           </w:p>
         </w:tc>
@@ -524,7 +555,7 @@
               <w:jc w:val="center"/>
             </w:pPr>
             <w:r>
-              <w:t xml:space="preserve">-0.0008187</w:t>
+              <w:t xml:space="preserve">-0.0008399</w:t>
             </w:r>
           </w:p>
         </w:tc>
@@ -548,55 +579,7 @@
               <w:jc w:val="center"/>
             </w:pPr>
             <w:r>
-              <w:t xml:space="preserve">0.0008272</w:t>
-            </w:r>
-          </w:p>
-        </w:tc>
-      </w:tr>
-      <w:tr>
-        <w:tc>
-          <w:p>
-            <w:pPr>
-              <w:pStyle w:val="Compact"/>
-              <w:jc w:val="center"/>
-            </w:pPr>
-            <w:r>
-              <w:t xml:space="preserve">BPSL3222_rpIL</w:t>
-            </w:r>
-          </w:p>
-        </w:tc>
-        <w:tc>
-          <w:p>
-            <w:pPr>
-              <w:pStyle w:val="Compact"/>
-              <w:jc w:val="center"/>
-            </w:pPr>
-            <w:r>
-              <w:t xml:space="preserve">-0.0004404</w:t>
-            </w:r>
-          </w:p>
-        </w:tc>
-      </w:tr>
-      <w:tr>
-        <w:tc>
-          <w:p>
-            <w:pPr>
-              <w:pStyle w:val="Compact"/>
-              <w:jc w:val="center"/>
-            </w:pPr>
-            <w:r>
-              <w:t xml:space="preserve">BPSS0135</w:t>
-            </w:r>
-          </w:p>
-        </w:tc>
-        <w:tc>
-          <w:p>
-            <w:pPr>
-              <w:pStyle w:val="Compact"/>
-              <w:jc w:val="center"/>
-            </w:pPr>
-            <w:r>
-              <w:t xml:space="preserve">-7.947e-05</w:t>
+              <w:t xml:space="preserve">0.000272</w:t>
             </w:r>
           </w:p>
         </w:tc>
@@ -620,55 +603,7 @@
               <w:jc w:val="center"/>
             </w:pPr>
             <w:r>
-              <w:t xml:space="preserve">-0.0002417</w:t>
-            </w:r>
-          </w:p>
-        </w:tc>
-      </w:tr>
-      <w:tr>
-        <w:tc>
-          <w:p>
-            <w:pPr>
-              <w:pStyle w:val="Compact"/>
-              <w:jc w:val="center"/>
-            </w:pPr>
-            <w:r>
-              <w:t xml:space="preserve">BPSS0477_GroEL2</w:t>
-            </w:r>
-          </w:p>
-        </w:tc>
-        <w:tc>
-          <w:p>
-            <w:pPr>
-              <w:pStyle w:val="Compact"/>
-              <w:jc w:val="center"/>
-            </w:pPr>
-            <w:r>
-              <w:t xml:space="preserve">7.23e-05</w:t>
-            </w:r>
-          </w:p>
-        </w:tc>
-      </w:tr>
-      <w:tr>
-        <w:tc>
-          <w:p>
-            <w:pPr>
-              <w:pStyle w:val="Compact"/>
-              <w:jc w:val="center"/>
-            </w:pPr>
-            <w:r>
-              <w:t xml:space="preserve">BPSS0530</w:t>
-            </w:r>
-          </w:p>
-        </w:tc>
-        <w:tc>
-          <w:p>
-            <w:pPr>
-              <w:pStyle w:val="Compact"/>
-              <w:jc w:val="center"/>
-            </w:pPr>
-            <w:r>
-              <w:t xml:space="preserve">0.0006819</w:t>
+              <w:t xml:space="preserve">-0.0002748</w:t>
             </w:r>
           </w:p>
         </w:tc>
@@ -692,7 +627,7 @@
               <w:jc w:val="center"/>
             </w:pPr>
             <w:r>
-              <w:t xml:space="preserve">0.0002512</w:t>
+              <w:t xml:space="preserve">0.0002284</w:t>
             </w:r>
           </w:p>
         </w:tc>
@@ -716,7 +651,7 @@
               <w:jc w:val="center"/>
             </w:pPr>
             <w:r>
-              <w:t xml:space="preserve">-0.0006409</w:t>
+              <w:t xml:space="preserve">-0.00016</w:t>
             </w:r>
           </w:p>
         </w:tc>
@@ -740,7 +675,7 @@
               <w:jc w:val="center"/>
             </w:pPr>
             <w:r>
-              <w:t xml:space="preserve">-0.0003093</w:t>
+              <w:t xml:space="preserve">-6.548e-05</w:t>
             </w:r>
           </w:p>
         </w:tc>
@@ -764,7 +699,7 @@
               <w:jc w:val="center"/>
             </w:pPr>
             <w:r>
-              <w:t xml:space="preserve">0.0004814</w:t>
+              <w:t xml:space="preserve">0.0001404</w:t>
             </w:r>
           </w:p>
         </w:tc>
@@ -788,55 +723,7 @@
               <w:jc w:val="center"/>
             </w:pPr>
             <w:r>
-              <w:t xml:space="preserve">0.000406</w:t>
-            </w:r>
-          </w:p>
-        </w:tc>
-      </w:tr>
-      <w:tr>
-        <w:tc>
-          <w:p>
-            <w:pPr>
-              <w:pStyle w:val="Compact"/>
-              <w:jc w:val="center"/>
-            </w:pPr>
-            <w:r>
-              <w:t xml:space="preserve">LPSB</w:t>
-            </w:r>
-          </w:p>
-        </w:tc>
-        <w:tc>
-          <w:p>
-            <w:pPr>
-              <w:pStyle w:val="Compact"/>
-              <w:jc w:val="center"/>
-            </w:pPr>
-            <w:r>
-              <w:t xml:space="preserve">-8.237e-05</w:t>
-            </w:r>
-          </w:p>
-        </w:tc>
-      </w:tr>
-      <w:tr>
-        <w:tc>
-          <w:p>
-            <w:pPr>
-              <w:pStyle w:val="Compact"/>
-              <w:jc w:val="center"/>
-            </w:pPr>
-            <w:r>
-              <w:t xml:space="preserve">MSHR5855.WCL</w:t>
-            </w:r>
-          </w:p>
-        </w:tc>
-        <w:tc>
-          <w:p>
-            <w:pPr>
-              <w:pStyle w:val="Compact"/>
-              <w:jc w:val="center"/>
-            </w:pPr>
-            <w:r>
-              <w:t xml:space="preserve">0.0001127</w:t>
+              <w:t xml:space="preserve">0.0002212</w:t>
             </w:r>
           </w:p>
         </w:tc>
@@ -846,11 +733,11 @@
       <w:pPr>
         <w:pStyle w:val="Heading4"/>
       </w:pPr>
-      <w:bookmarkStart w:id="26" w:name="iggm"/>
+      <w:bookmarkStart w:id="27" w:name="iggm"/>
       <w:r>
         <w:t xml:space="preserve">IgGM</w:t>
       </w:r>
-      <w:bookmarkEnd w:id="26"/>
+      <w:bookmarkEnd w:id="27"/>
     </w:p>
     <w:tbl>
       <w:tblPr>
@@ -909,42 +796,42 @@
               <w:jc w:val="center"/>
             </w:pPr>
             <w:r>
-              <w:t xml:space="preserve">IgG_BPSL1201_IMPS</w:t>
-            </w:r>
-          </w:p>
-        </w:tc>
-        <w:tc>
-          <w:p>
-            <w:pPr>
-              <w:pStyle w:val="Compact"/>
-              <w:jc w:val="center"/>
-            </w:pPr>
-            <w:r>
-              <w:t xml:space="preserve">0.0001141</w:t>
-            </w:r>
-          </w:p>
-        </w:tc>
-      </w:tr>
-      <w:tr>
-        <w:tc>
-          <w:p>
-            <w:pPr>
-              <w:pStyle w:val="Compact"/>
-              <w:jc w:val="center"/>
-            </w:pPr>
-            <w:r>
-              <w:t xml:space="preserve">IgG_BPSL1404_ClpX</w:t>
-            </w:r>
-          </w:p>
-        </w:tc>
-        <w:tc>
-          <w:p>
-            <w:pPr>
-              <w:pStyle w:val="Compact"/>
-              <w:jc w:val="center"/>
-            </w:pPr>
-            <w:r>
-              <w:t xml:space="preserve">0.0003718</w:t>
+              <w:t xml:space="preserve">IgG_BPSL1743_Arg</w:t>
+            </w:r>
+          </w:p>
+        </w:tc>
+        <w:tc>
+          <w:p>
+            <w:pPr>
+              <w:pStyle w:val="Compact"/>
+              <w:jc w:val="center"/>
+            </w:pPr>
+            <w:r>
+              <w:t xml:space="preserve">0.000354</w:t>
+            </w:r>
+          </w:p>
+        </w:tc>
+      </w:tr>
+      <w:tr>
+        <w:tc>
+          <w:p>
+            <w:pPr>
+              <w:pStyle w:val="Compact"/>
+              <w:jc w:val="center"/>
+            </w:pPr>
+            <w:r>
+              <w:t xml:space="preserve">IgG_BPSL2522_OmpA</w:t>
+            </w:r>
+          </w:p>
+        </w:tc>
+        <w:tc>
+          <w:p>
+            <w:pPr>
+              <w:pStyle w:val="Compact"/>
+              <w:jc w:val="center"/>
+            </w:pPr>
+            <w:r>
+              <w:t xml:space="preserve">-0.0001495</w:t>
             </w:r>
           </w:p>
         </w:tc>
@@ -968,7 +855,7 @@
               <w:jc w:val="center"/>
             </w:pPr>
             <w:r>
-              <w:t xml:space="preserve">-0.0001484</w:t>
+              <w:t xml:space="preserve">-0.0004162</w:t>
             </w:r>
           </w:p>
         </w:tc>
@@ -992,31 +879,7 @@
               <w:jc w:val="center"/>
             </w:pPr>
             <w:r>
-              <w:t xml:space="preserve">0.0001483</w:t>
-            </w:r>
-          </w:p>
-        </w:tc>
-      </w:tr>
-      <w:tr>
-        <w:tc>
-          <w:p>
-            <w:pPr>
-              <w:pStyle w:val="Compact"/>
-              <w:jc w:val="center"/>
-            </w:pPr>
-            <w:r>
-              <w:t xml:space="preserve">IgG_BPSS0476_GroS</w:t>
-            </w:r>
-          </w:p>
-        </w:tc>
-        <w:tc>
-          <w:p>
-            <w:pPr>
-              <w:pStyle w:val="Compact"/>
-              <w:jc w:val="center"/>
-            </w:pPr>
-            <w:r>
-              <w:t xml:space="preserve">2.811e-05</w:t>
+              <w:t xml:space="preserve">0.0003345</w:t>
             </w:r>
           </w:p>
         </w:tc>
@@ -1040,7 +903,7 @@
               <w:jc w:val="center"/>
             </w:pPr>
             <w:r>
-              <w:t xml:space="preserve">0.0001311</w:t>
+              <w:t xml:space="preserve">0.0002753</w:t>
             </w:r>
           </w:p>
         </w:tc>
@@ -1064,7 +927,7 @@
               <w:jc w:val="center"/>
             </w:pPr>
             <w:r>
-              <w:t xml:space="preserve">0.0004732</w:t>
+              <w:t xml:space="preserve">0.0002604</w:t>
             </w:r>
           </w:p>
         </w:tc>
@@ -1088,31 +951,31 @@
               <w:jc w:val="center"/>
             </w:pPr>
             <w:r>
-              <w:t xml:space="preserve">5.338e-05</w:t>
-            </w:r>
-          </w:p>
-        </w:tc>
-      </w:tr>
-      <w:tr>
-        <w:tc>
-          <w:p>
-            <w:pPr>
-              <w:pStyle w:val="Compact"/>
-              <w:jc w:val="center"/>
-            </w:pPr>
-            <w:r>
-              <w:t xml:space="preserve">IgG_CPS</w:t>
-            </w:r>
-          </w:p>
-        </w:tc>
-        <w:tc>
-          <w:p>
-            <w:pPr>
-              <w:pStyle w:val="Compact"/>
-              <w:jc w:val="center"/>
-            </w:pPr>
-            <w:r>
-              <w:t xml:space="preserve">1.98e-05</w:t>
+              <w:t xml:space="preserve">5.71e-05</w:t>
+            </w:r>
+          </w:p>
+        </w:tc>
+      </w:tr>
+      <w:tr>
+        <w:tc>
+          <w:p>
+            <w:pPr>
+              <w:pStyle w:val="Compact"/>
+              <w:jc w:val="center"/>
+            </w:pPr>
+            <w:r>
+              <w:t xml:space="preserve">IgG_BPSS1850</w:t>
+            </w:r>
+          </w:p>
+        </w:tc>
+        <w:tc>
+          <w:p>
+            <w:pPr>
+              <w:pStyle w:val="Compact"/>
+              <w:jc w:val="center"/>
+            </w:pPr>
+            <w:r>
+              <w:t xml:space="preserve">-0.000105</w:t>
             </w:r>
           </w:p>
         </w:tc>
@@ -1136,7 +999,7 @@
               <w:jc w:val="center"/>
             </w:pPr>
             <w:r>
-              <w:t xml:space="preserve">0.0003982</w:t>
+              <w:t xml:space="preserve">0.0002906</w:t>
             </w:r>
           </w:p>
         </w:tc>
@@ -1160,7 +1023,31 @@
               <w:jc w:val="center"/>
             </w:pPr>
             <w:r>
-              <w:t xml:space="preserve">0.0001629</w:t>
+              <w:t xml:space="preserve">2.319e-05</w:t>
+            </w:r>
+          </w:p>
+        </w:tc>
+      </w:tr>
+      <w:tr>
+        <w:tc>
+          <w:p>
+            <w:pPr>
+              <w:pStyle w:val="Compact"/>
+              <w:jc w:val="center"/>
+            </w:pPr>
+            <w:r>
+              <w:t xml:space="preserve">IgM_BPSL1201_IMPS</w:t>
+            </w:r>
+          </w:p>
+        </w:tc>
+        <w:tc>
+          <w:p>
+            <w:pPr>
+              <w:pStyle w:val="Compact"/>
+              <w:jc w:val="center"/>
+            </w:pPr>
+            <w:r>
+              <w:t xml:space="preserve">-0.0006715</w:t>
             </w:r>
           </w:p>
         </w:tc>
@@ -1184,7 +1071,7 @@
               <w:jc w:val="center"/>
             </w:pPr>
             <w:r>
-              <w:t xml:space="preserve">0.0001067</w:t>
+              <w:t xml:space="preserve">-0.0001083</w:t>
             </w:r>
           </w:p>
         </w:tc>
@@ -1208,7 +1095,7 @@
               <w:jc w:val="center"/>
             </w:pPr>
             <w:r>
-              <w:t xml:space="preserve">-0.002603</w:t>
+              <w:t xml:space="preserve">-0.001747</w:t>
             </w:r>
           </w:p>
         </w:tc>
@@ -1232,7 +1119,7 @@
               <w:jc w:val="center"/>
             </w:pPr>
             <w:r>
-              <w:t xml:space="preserve">0.0007609</w:t>
+              <w:t xml:space="preserve">0.0007385</w:t>
             </w:r>
           </w:p>
         </w:tc>
@@ -1256,7 +1143,7 @@
               <w:jc w:val="center"/>
             </w:pPr>
             <w:r>
-              <w:t xml:space="preserve">-0.0006813</w:t>
+              <w:t xml:space="preserve">-0.0003492</w:t>
             </w:r>
           </w:p>
         </w:tc>
@@ -1280,7 +1167,7 @@
               <w:jc w:val="center"/>
             </w:pPr>
             <w:r>
-              <w:t xml:space="preserve">-0.0006829</w:t>
+              <w:t xml:space="preserve">-0.0005359</w:t>
             </w:r>
           </w:p>
         </w:tc>
@@ -1304,7 +1191,7 @@
               <w:jc w:val="center"/>
             </w:pPr>
             <w:r>
-              <w:t xml:space="preserve">-0.0001329</w:t>
+              <w:t xml:space="preserve">-0.000111</w:t>
             </w:r>
           </w:p>
         </w:tc>
@@ -1328,7 +1215,31 @@
               <w:jc w:val="center"/>
             </w:pPr>
             <w:r>
-              <w:t xml:space="preserve">-0.0001112</w:t>
+              <w:t xml:space="preserve">-0.000494</w:t>
+            </w:r>
+          </w:p>
+        </w:tc>
+      </w:tr>
+      <w:tr>
+        <w:tc>
+          <w:p>
+            <w:pPr>
+              <w:pStyle w:val="Compact"/>
+              <w:jc w:val="center"/>
+            </w:pPr>
+            <w:r>
+              <w:t xml:space="preserve">IgM_BPSS0477_GroEL2</w:t>
+            </w:r>
+          </w:p>
+        </w:tc>
+        <w:tc>
+          <w:p>
+            <w:pPr>
+              <w:pStyle w:val="Compact"/>
+              <w:jc w:val="center"/>
+            </w:pPr>
+            <w:r>
+              <w:t xml:space="preserve">0.0007597</w:t>
             </w:r>
           </w:p>
         </w:tc>
@@ -1352,7 +1263,31 @@
               <w:jc w:val="center"/>
             </w:pPr>
             <w:r>
-              <w:t xml:space="preserve">0.002397</w:t>
+              <w:t xml:space="preserve">0.001095</w:t>
+            </w:r>
+          </w:p>
+        </w:tc>
+      </w:tr>
+      <w:tr>
+        <w:tc>
+          <w:p>
+            <w:pPr>
+              <w:pStyle w:val="Compact"/>
+              <w:jc w:val="center"/>
+            </w:pPr>
+            <w:r>
+              <w:t xml:space="preserve">IgM_BPSS1498_HCP1.B</w:t>
+            </w:r>
+          </w:p>
+        </w:tc>
+        <w:tc>
+          <w:p>
+            <w:pPr>
+              <w:pStyle w:val="Compact"/>
+              <w:jc w:val="center"/>
+            </w:pPr>
+            <w:r>
+              <w:t xml:space="preserve">0.0001904</w:t>
             </w:r>
           </w:p>
         </w:tc>
@@ -1376,7 +1311,7 @@
               <w:jc w:val="center"/>
             </w:pPr>
             <w:r>
-              <w:t xml:space="preserve">0.001203</w:t>
+              <w:t xml:space="preserve">0.0008359</w:t>
             </w:r>
           </w:p>
         </w:tc>
@@ -1400,7 +1335,7 @@
               <w:jc w:val="center"/>
             </w:pPr>
             <w:r>
-              <w:t xml:space="preserve">0.0008248</w:t>
+              <w:t xml:space="preserve">0.0006622</w:t>
             </w:r>
           </w:p>
         </w:tc>
@@ -1424,7 +1359,7 @@
               <w:jc w:val="center"/>
             </w:pPr>
             <w:r>
-              <w:t xml:space="preserve">-0.0003822</w:t>
+              <w:t xml:space="preserve">-7.593e-05</w:t>
             </w:r>
           </w:p>
         </w:tc>
@@ -1448,7 +1383,7 @@
               <w:jc w:val="center"/>
             </w:pPr>
             <w:r>
-              <w:t xml:space="preserve">5.421e-05</w:t>
+              <w:t xml:space="preserve">0.0001627</w:t>
             </w:r>
           </w:p>
         </w:tc>
@@ -1472,7 +1407,7 @@
               <w:jc w:val="center"/>
             </w:pPr>
             <w:r>
-              <w:t xml:space="preserve">1.157e-05</w:t>
+              <w:t xml:space="preserve">4.834e-05</w:t>
             </w:r>
           </w:p>
         </w:tc>
@@ -1496,7 +1431,7 @@
               <w:jc w:val="center"/>
             </w:pPr>
             <w:r>
-              <w:t xml:space="preserve">-0.0007014</w:t>
+              <w:t xml:space="preserve">-0.0002087</w:t>
             </w:r>
           </w:p>
         </w:tc>
@@ -1520,7 +1455,7 @@
               <w:jc w:val="center"/>
             </w:pPr>
             <w:r>
-              <w:t xml:space="preserve">-0.0006903</w:t>
+              <w:t xml:space="preserve">-0.001502</w:t>
             </w:r>
           </w:p>
         </w:tc>
@@ -1530,11 +1465,11 @@
       <w:pPr>
         <w:pStyle w:val="Heading4"/>
       </w:pPr>
-      <w:bookmarkStart w:id="27" w:name="both-igg-and-igm"/>
+      <w:bookmarkStart w:id="28" w:name="both-igg-and-igm"/>
       <w:r>
         <w:t xml:space="preserve">Both IgG and IgM</w:t>
       </w:r>
-      <w:bookmarkEnd w:id="27"/>
+      <w:bookmarkEnd w:id="28"/>
     </w:p>
     <w:tbl>
       <w:tblPr>
@@ -1617,7 +1552,79 @@
               <w:jc w:val="center"/>
             </w:pPr>
             <w:r>
-              <w:t xml:space="preserve">BPSL1404_ClpX</w:t>
+              <w:t xml:space="preserve">BPSL1743_Arg</w:t>
+            </w:r>
+          </w:p>
+        </w:tc>
+        <w:tc>
+          <w:p>
+            <w:pPr>
+              <w:pStyle w:val="Compact"/>
+              <w:jc w:val="center"/>
+            </w:pPr>
+            <w:r>
+              <w:t xml:space="preserve">2</w:t>
+            </w:r>
+          </w:p>
+        </w:tc>
+      </w:tr>
+      <w:tr>
+        <w:tc>
+          <w:p>
+            <w:pPr>
+              <w:pStyle w:val="Compact"/>
+              <w:jc w:val="center"/>
+            </w:pPr>
+            <w:r>
+              <w:t xml:space="preserve">BPSL2522_OmpA</w:t>
+            </w:r>
+          </w:p>
+        </w:tc>
+        <w:tc>
+          <w:p>
+            <w:pPr>
+              <w:pStyle w:val="Compact"/>
+              <w:jc w:val="center"/>
+            </w:pPr>
+            <w:r>
+              <w:t xml:space="preserve">2</w:t>
+            </w:r>
+          </w:p>
+        </w:tc>
+      </w:tr>
+      <w:tr>
+        <w:tc>
+          <w:p>
+            <w:pPr>
+              <w:pStyle w:val="Compact"/>
+              <w:jc w:val="center"/>
+            </w:pPr>
+            <w:r>
+              <w:t xml:space="preserve">BPSL2827_DNAK</w:t>
+            </w:r>
+          </w:p>
+        </w:tc>
+        <w:tc>
+          <w:p>
+            <w:pPr>
+              <w:pStyle w:val="Compact"/>
+              <w:jc w:val="center"/>
+            </w:pPr>
+            <w:r>
+              <w:t xml:space="preserve">2</w:t>
+            </w:r>
+          </w:p>
+        </w:tc>
+      </w:tr>
+      <w:tr>
+        <w:tc>
+          <w:p>
+            <w:pPr>
+              <w:pStyle w:val="Compact"/>
+              <w:jc w:val="center"/>
+            </w:pPr>
+            <w:r>
+              <w:t xml:space="preserve">BPSL3222_rpIL</w:t>
             </w:r>
           </w:p>
         </w:tc>
@@ -1641,7 +1648,7 @@
               <w:jc w:val="center"/>
             </w:pPr>
             <w:r>
-              <w:t xml:space="preserve">BPSL1743_Arg</w:t>
+              <w:t xml:space="preserve">BPSL3396_AtpD</w:t>
             </w:r>
           </w:p>
         </w:tc>
@@ -1665,7 +1672,31 @@
               <w:jc w:val="center"/>
             </w:pPr>
             <w:r>
-              <w:t xml:space="preserve">BPSL2522_OmpA</w:t>
+              <w:t xml:space="preserve">BPSS0135</w:t>
+            </w:r>
+          </w:p>
+        </w:tc>
+        <w:tc>
+          <w:p>
+            <w:pPr>
+              <w:pStyle w:val="Compact"/>
+              <w:jc w:val="center"/>
+            </w:pPr>
+            <w:r>
+              <w:t xml:space="preserve">2</w:t>
+            </w:r>
+          </w:p>
+        </w:tc>
+      </w:tr>
+      <w:tr>
+        <w:tc>
+          <w:p>
+            <w:pPr>
+              <w:pStyle w:val="Compact"/>
+              <w:jc w:val="center"/>
+            </w:pPr>
+            <w:r>
+              <w:t xml:space="preserve">BPSS0476_GroS</w:t>
             </w:r>
           </w:p>
         </w:tc>
@@ -1689,7 +1720,31 @@
               <w:jc w:val="center"/>
             </w:pPr>
             <w:r>
-              <w:t xml:space="preserve">BPSL2827_DNAK</w:t>
+              <w:t xml:space="preserve">BPSS0477_GroEL2</w:t>
+            </w:r>
+          </w:p>
+        </w:tc>
+        <w:tc>
+          <w:p>
+            <w:pPr>
+              <w:pStyle w:val="Compact"/>
+              <w:jc w:val="center"/>
+            </w:pPr>
+            <w:r>
+              <w:t xml:space="preserve">1</w:t>
+            </w:r>
+          </w:p>
+        </w:tc>
+      </w:tr>
+      <w:tr>
+        <w:tc>
+          <w:p>
+            <w:pPr>
+              <w:pStyle w:val="Compact"/>
+              <w:jc w:val="center"/>
+            </w:pPr>
+            <w:r>
+              <w:t xml:space="preserve">BPSS0530</w:t>
             </w:r>
           </w:p>
         </w:tc>
@@ -1713,7 +1768,55 @@
               <w:jc w:val="center"/>
             </w:pPr>
             <w:r>
-              <w:t xml:space="preserve">BPSL3222_rpIL</w:t>
+              <w:t xml:space="preserve">BPSS1498_HCP1.B</w:t>
+            </w:r>
+          </w:p>
+        </w:tc>
+        <w:tc>
+          <w:p>
+            <w:pPr>
+              <w:pStyle w:val="Compact"/>
+              <w:jc w:val="center"/>
+            </w:pPr>
+            <w:r>
+              <w:t xml:space="preserve">2</w:t>
+            </w:r>
+          </w:p>
+        </w:tc>
+      </w:tr>
+      <w:tr>
+        <w:tc>
+          <w:p>
+            <w:pPr>
+              <w:pStyle w:val="Compact"/>
+              <w:jc w:val="center"/>
+            </w:pPr>
+            <w:r>
+              <w:t xml:space="preserve">BPSS1652</w:t>
+            </w:r>
+          </w:p>
+        </w:tc>
+        <w:tc>
+          <w:p>
+            <w:pPr>
+              <w:pStyle w:val="Compact"/>
+              <w:jc w:val="center"/>
+            </w:pPr>
+            <w:r>
+              <w:t xml:space="preserve">2</w:t>
+            </w:r>
+          </w:p>
+        </w:tc>
+      </w:tr>
+      <w:tr>
+        <w:tc>
+          <w:p>
+            <w:pPr>
+              <w:pStyle w:val="Compact"/>
+              <w:jc w:val="center"/>
+            </w:pPr>
+            <w:r>
+              <w:t xml:space="preserve">BPSS1769_NADH</w:t>
             </w:r>
           </w:p>
         </w:tc>
@@ -1737,7 +1840,31 @@
               <w:jc w:val="center"/>
             </w:pPr>
             <w:r>
-              <w:t xml:space="preserve">BPSL3396_AtpD</w:t>
+              <w:t xml:space="preserve">BPSS1850</w:t>
+            </w:r>
+          </w:p>
+        </w:tc>
+        <w:tc>
+          <w:p>
+            <w:pPr>
+              <w:pStyle w:val="Compact"/>
+              <w:jc w:val="center"/>
+            </w:pPr>
+            <w:r>
+              <w:t xml:space="preserve">2</w:t>
+            </w:r>
+          </w:p>
+        </w:tc>
+      </w:tr>
+      <w:tr>
+        <w:tc>
+          <w:p>
+            <w:pPr>
+              <w:pStyle w:val="Compact"/>
+              <w:jc w:val="center"/>
+            </w:pPr>
+            <w:r>
+              <w:t xml:space="preserve">CPS</w:t>
             </w:r>
           </w:p>
         </w:tc>
@@ -1749,198 +1876,6 @@
             </w:pPr>
             <w:r>
               <w:t xml:space="preserve">1</w:t>
-            </w:r>
-          </w:p>
-        </w:tc>
-      </w:tr>
-      <w:tr>
-        <w:tc>
-          <w:p>
-            <w:pPr>
-              <w:pStyle w:val="Compact"/>
-              <w:jc w:val="center"/>
-            </w:pPr>
-            <w:r>
-              <w:t xml:space="preserve">BPSS0135</w:t>
-            </w:r>
-          </w:p>
-        </w:tc>
-        <w:tc>
-          <w:p>
-            <w:pPr>
-              <w:pStyle w:val="Compact"/>
-              <w:jc w:val="center"/>
-            </w:pPr>
-            <w:r>
-              <w:t xml:space="preserve">2</w:t>
-            </w:r>
-          </w:p>
-        </w:tc>
-      </w:tr>
-      <w:tr>
-        <w:tc>
-          <w:p>
-            <w:pPr>
-              <w:pStyle w:val="Compact"/>
-              <w:jc w:val="center"/>
-            </w:pPr>
-            <w:r>
-              <w:t xml:space="preserve">BPSS0476_GroS</w:t>
-            </w:r>
-          </w:p>
-        </w:tc>
-        <w:tc>
-          <w:p>
-            <w:pPr>
-              <w:pStyle w:val="Compact"/>
-              <w:jc w:val="center"/>
-            </w:pPr>
-            <w:r>
-              <w:t xml:space="preserve">2</w:t>
-            </w:r>
-          </w:p>
-        </w:tc>
-      </w:tr>
-      <w:tr>
-        <w:tc>
-          <w:p>
-            <w:pPr>
-              <w:pStyle w:val="Compact"/>
-              <w:jc w:val="center"/>
-            </w:pPr>
-            <w:r>
-              <w:t xml:space="preserve">BPSS0530</w:t>
-            </w:r>
-          </w:p>
-        </w:tc>
-        <w:tc>
-          <w:p>
-            <w:pPr>
-              <w:pStyle w:val="Compact"/>
-              <w:jc w:val="center"/>
-            </w:pPr>
-            <w:r>
-              <w:t xml:space="preserve">2</w:t>
-            </w:r>
-          </w:p>
-        </w:tc>
-      </w:tr>
-      <w:tr>
-        <w:tc>
-          <w:p>
-            <w:pPr>
-              <w:pStyle w:val="Compact"/>
-              <w:jc w:val="center"/>
-            </w:pPr>
-            <w:r>
-              <w:t xml:space="preserve">BPSS1498_HCP1.B</w:t>
-            </w:r>
-          </w:p>
-        </w:tc>
-        <w:tc>
-          <w:p>
-            <w:pPr>
-              <w:pStyle w:val="Compact"/>
-              <w:jc w:val="center"/>
-            </w:pPr>
-            <w:r>
-              <w:t xml:space="preserve">1</w:t>
-            </w:r>
-          </w:p>
-        </w:tc>
-      </w:tr>
-      <w:tr>
-        <w:tc>
-          <w:p>
-            <w:pPr>
-              <w:pStyle w:val="Compact"/>
-              <w:jc w:val="center"/>
-            </w:pPr>
-            <w:r>
-              <w:t xml:space="preserve">BPSS1652</w:t>
-            </w:r>
-          </w:p>
-        </w:tc>
-        <w:tc>
-          <w:p>
-            <w:pPr>
-              <w:pStyle w:val="Compact"/>
-              <w:jc w:val="center"/>
-            </w:pPr>
-            <w:r>
-              <w:t xml:space="preserve">2</w:t>
-            </w:r>
-          </w:p>
-        </w:tc>
-      </w:tr>
-      <w:tr>
-        <w:tc>
-          <w:p>
-            <w:pPr>
-              <w:pStyle w:val="Compact"/>
-              <w:jc w:val="center"/>
-            </w:pPr>
-            <w:r>
-              <w:t xml:space="preserve">BPSS1769_NADH</w:t>
-            </w:r>
-          </w:p>
-        </w:tc>
-        <w:tc>
-          <w:p>
-            <w:pPr>
-              <w:pStyle w:val="Compact"/>
-              <w:jc w:val="center"/>
-            </w:pPr>
-            <w:r>
-              <w:t xml:space="preserve">1</w:t>
-            </w:r>
-          </w:p>
-        </w:tc>
-      </w:tr>
-      <w:tr>
-        <w:tc>
-          <w:p>
-            <w:pPr>
-              <w:pStyle w:val="Compact"/>
-              <w:jc w:val="center"/>
-            </w:pPr>
-            <w:r>
-              <w:t xml:space="preserve">BPSS1850</w:t>
-            </w:r>
-          </w:p>
-        </w:tc>
-        <w:tc>
-          <w:p>
-            <w:pPr>
-              <w:pStyle w:val="Compact"/>
-              <w:jc w:val="center"/>
-            </w:pPr>
-            <w:r>
-              <w:t xml:space="preserve">1</w:t>
-            </w:r>
-          </w:p>
-        </w:tc>
-      </w:tr>
-      <w:tr>
-        <w:tc>
-          <w:p>
-            <w:pPr>
-              <w:pStyle w:val="Compact"/>
-              <w:jc w:val="center"/>
-            </w:pPr>
-            <w:r>
-              <w:t xml:space="preserve">CPS</w:t>
-            </w:r>
-          </w:p>
-        </w:tc>
-        <w:tc>
-          <w:p>
-            <w:pPr>
-              <w:pStyle w:val="Compact"/>
-              <w:jc w:val="center"/>
-            </w:pPr>
-            <w:r>
-              <w:t xml:space="preserve">2</w:t>
             </w:r>
           </w:p>
         </w:tc>
@@ -2022,11 +1957,11 @@
       <w:pPr>
         <w:pStyle w:val="Heading2"/>
       </w:pPr>
-      <w:bookmarkStart w:id="28" w:name="what-happens-as-we-decrease-the-number-of-covariates"/>
+      <w:bookmarkStart w:id="29" w:name="what-happens-as-we-decrease-the-number-of-covariates"/>
       <w:r>
         <w:t xml:space="preserve">What happens as we decrease the number of covariates?</w:t>
       </w:r>
-      <w:bookmarkEnd w:id="28"/>
+      <w:bookmarkEnd w:id="29"/>
     </w:p>
     <w:p>
       <w:pPr>
@@ -2079,7 +2014,7 @@
                     </pic:cNvPicPr>
                   </pic:nvPicPr>
                   <pic:blipFill>
-                    <a:blip r:embed="rId29"/>
+                    <a:blip r:embed="rId30"/>
                     <a:stretch>
                       <a:fillRect/>
                     </a:stretch>
@@ -2110,11 +2045,11 @@
       <w:pPr>
         <w:pStyle w:val="Heading1"/>
       </w:pPr>
-      <w:bookmarkStart w:id="30" w:name="nonhuman-primate"/>
+      <w:bookmarkStart w:id="31" w:name="nonhuman-primate"/>
       <w:r>
         <w:t xml:space="preserve">Nonhuman Primate</w:t>
       </w:r>
-      <w:bookmarkEnd w:id="30"/>
+      <w:bookmarkEnd w:id="31"/>
     </w:p>
     <w:p>
       <w:pPr>
@@ -2128,11 +2063,11 @@
       <w:pPr>
         <w:pStyle w:val="Heading2"/>
       </w:pPr>
-      <w:bookmarkStart w:id="31" w:name="nhp-version-1"/>
+      <w:bookmarkStart w:id="32" w:name="nhp-version-1"/>
       <w:r>
         <w:t xml:space="preserve">NHP Version 1</w:t>
       </w:r>
-      <w:bookmarkEnd w:id="31"/>
+      <w:bookmarkEnd w:id="32"/>
     </w:p>
     <w:tbl>
       <w:tblPr>
@@ -2524,7 +2459,7 @@
                     </pic:cNvPicPr>
                   </pic:nvPicPr>
                   <pic:blipFill>
-                    <a:blip r:embed="rId32"/>
+                    <a:blip r:embed="rId33"/>
                     <a:stretch>
                       <a:fillRect/>
                     </a:stretch>
@@ -2605,11 +2540,11 @@
       <w:pPr>
         <w:pStyle w:val="Heading2"/>
       </w:pPr>
-      <w:bookmarkStart w:id="33" w:name="nhp-version-2"/>
+      <w:bookmarkStart w:id="34" w:name="nhp-version-2"/>
       <w:r>
         <w:t xml:space="preserve">NHP Version 2</w:t>
       </w:r>
-      <w:bookmarkEnd w:id="33"/>
+      <w:bookmarkEnd w:id="34"/>
     </w:p>
     <w:tbl>
       <w:tblPr>
@@ -3001,7 +2936,7 @@
                     </pic:cNvPicPr>
                   </pic:nvPicPr>
                   <pic:blipFill>
-                    <a:blip r:embed="rId34"/>
+                    <a:blip r:embed="rId35"/>
                     <a:stretch>
                       <a:fillRect/>
                     </a:stretch>
@@ -3082,11 +3017,11 @@
       <w:pPr>
         <w:pStyle w:val="Heading2"/>
       </w:pPr>
-      <w:bookmarkStart w:id="35" w:name="what-happens-as-we-decrease-the-number-of-covariates."/>
+      <w:bookmarkStart w:id="36" w:name="what-happens-as-we-decrease-the-number-of-covariates."/>
       <w:r>
         <w:t xml:space="preserve">What happens as we decrease the number of covariates.</w:t>
       </w:r>
-      <w:bookmarkEnd w:id="35"/>
+      <w:bookmarkEnd w:id="36"/>
     </w:p>
     <w:p>
       <w:pPr>
@@ -3108,7 +3043,7 @@
                     </pic:cNvPicPr>
                   </pic:nvPicPr>
                   <pic:blipFill>
-                    <a:blip r:embed="rId36"/>
+                    <a:blip r:embed="rId37"/>
                     <a:stretch>
                       <a:fillRect/>
                     </a:stretch>

</xml_diff>

<commit_message>
In the NHP Version 3, the models had a covariate for Origin (i.e Butele or Tulane).  That clearly is wrong so I rebuilt those models.
</commit_message>
<xml_diff>
--- a/docs/sensitivity_and_specificity.docx
+++ b/docs/sensitivity_and_specificity.docx
@@ -41,7 +41,7 @@
         <w:pStyle w:val="Date"/>
       </w:pPr>
       <w:r>
-        <w:t xml:space="preserve">2019-06-25</w:t>
+        <w:t xml:space="preserve">2019-06-28</w:t>
       </w:r>
     </w:p>
     <w:p>
@@ -168,7 +168,7 @@
       <w:r>
         <w:drawing>
           <wp:inline>
-            <wp:extent cx="5334000" cy="2222500"/>
+            <wp:extent cx="5334000" cy="3111500"/>
             <wp:effectExtent b="0" l="0" r="0" t="0"/>
             <wp:docPr descr="" title="" id="1" name="Picture"/>
             <a:graphic>
@@ -189,7 +189,7 @@
                   <pic:spPr bwMode="auto">
                     <a:xfrm>
                       <a:off x="0" y="0"/>
-                      <a:ext cx="5334000" cy="2222500"/>
+                      <a:ext cx="5334000" cy="3111500"/>
                     </a:xfrm>
                     <a:prstGeom prst="rect">
                       <a:avLst/>
@@ -239,7 +239,7 @@
       <w:r>
         <w:drawing>
           <wp:inline>
-            <wp:extent cx="5334000" cy="2222500"/>
+            <wp:extent cx="5334000" cy="3111500"/>
             <wp:effectExtent b="0" l="0" r="0" t="0"/>
             <wp:docPr descr="" title="" id="1" name="Picture"/>
             <a:graphic>
@@ -260,7 +260,7 @@
                   <pic:spPr bwMode="auto">
                     <a:xfrm>
                       <a:off x="0" y="0"/>
-                      <a:ext cx="5334000" cy="2222500"/>
+                      <a:ext cx="5334000" cy="3111500"/>
                     </a:xfrm>
                     <a:prstGeom prst="rect">
                       <a:avLst/>
@@ -2441,12 +2441,32 @@
     </w:p>
     <w:p>
       <w:pPr>
-        <w:pStyle w:val="BodyText"/>
+        <w:pStyle w:val="SourceCode"/>
+      </w:pPr>
+      <w:r>
+        <w:rPr>
+          <w:rStyle w:val="VerbatimChar"/>
+        </w:rPr>
+        <w:t xml:space="preserve">## Warning: Removed 8 rows containing missing values (geom_point).</w:t>
+      </w:r>
+      <w:r>
+        <w:br w:type="textWrapping"/>
+      </w:r>
+      <w:r>
+        <w:rPr>
+          <w:rStyle w:val="VerbatimChar"/>
+        </w:rPr>
+        <w:t xml:space="preserve">## Warning: Removed 8 rows containing missing values (geom_errorbar).</w:t>
+      </w:r>
+    </w:p>
+    <w:p>
+      <w:pPr>
+        <w:pStyle w:val="FirstParagraph"/>
       </w:pPr>
       <w:r>
         <w:drawing>
           <wp:inline>
-            <wp:extent cx="5334000" cy="2222500"/>
+            <wp:extent cx="5334000" cy="3111500"/>
             <wp:effectExtent b="0" l="0" r="0" t="0"/>
             <wp:docPr descr="" title="" id="1" name="Picture"/>
             <a:graphic>
@@ -2467,7 +2487,7 @@
                   <pic:spPr bwMode="auto">
                     <a:xfrm>
                       <a:off x="0" y="0"/>
-                      <a:ext cx="5334000" cy="2222500"/>
+                      <a:ext cx="5334000" cy="3111500"/>
                     </a:xfrm>
                     <a:prstGeom prst="rect">
                       <a:avLst/>
@@ -2540,9 +2560,9 @@
       <w:pPr>
         <w:pStyle w:val="Heading2"/>
       </w:pPr>
-      <w:bookmarkStart w:id="34" w:name="nhp-version-2"/>
-      <w:r>
-        <w:t xml:space="preserve">NHP Version 2</w:t>
+      <w:bookmarkStart w:id="34" w:name="nhp-version-3"/>
+      <w:r>
+        <w:t xml:space="preserve">NHP Version 3</w:t>
       </w:r>
       <w:bookmarkEnd w:id="34"/>
     </w:p>
@@ -2707,7 +2727,7 @@
               <w:jc w:val="center"/>
             </w:pPr>
             <w:r>
-              <w:t xml:space="preserve">40</w:t>
+              <w:t xml:space="preserve">39</w:t>
             </w:r>
           </w:p>
         </w:tc>
@@ -2845,7 +2865,7 @@
               <w:jc w:val="center"/>
             </w:pPr>
             <w:r>
-              <w:t xml:space="preserve">44</w:t>
+              <w:t xml:space="preserve">43</w:t>
             </w:r>
           </w:p>
         </w:tc>
@@ -2923,14 +2943,14 @@
       <w:r>
         <w:drawing>
           <wp:inline>
-            <wp:extent cx="5334000" cy="2222500"/>
+            <wp:extent cx="5334000" cy="3111500"/>
             <wp:effectExtent b="0" l="0" r="0" t="0"/>
             <wp:docPr descr="" title="" id="1" name="Picture"/>
             <a:graphic>
               <a:graphicData uri="http://schemas.openxmlformats.org/drawingml/2006/picture">
                 <pic:pic>
                   <pic:nvPicPr>
-                    <pic:cNvPr descr="sensitivity_and_specificity_files/figure-docx/NHP_V2_ROC_Display-1.png" id="0" name="Picture"/>
+                    <pic:cNvPr descr="sensitivity_and_specificity_files/figure-docx/NHP_V3_ROC_Display-1.png" id="0" name="Picture"/>
                     <pic:cNvPicPr>
                       <a:picLocks noChangeArrowheads="1" noChangeAspect="1"/>
                     </pic:cNvPicPr>
@@ -2944,7 +2964,7 @@
                   <pic:spPr bwMode="auto">
                     <a:xfrm>
                       <a:off x="0" y="0"/>
-                      <a:ext cx="5334000" cy="2222500"/>
+                      <a:ext cx="5334000" cy="3111500"/>
                     </a:xfrm>
                     <a:prstGeom prst="rect">
                       <a:avLst/>

</xml_diff>